<commit_message>
add and fix db scripts
</commit_message>
<xml_diff>
--- a/DB/script_criação_BD.docx
+++ b/DB/script_criação_BD.docx
@@ -85,6 +85,16 @@
           <w:lang w:val="en-US"/>
         </w:rPr>
         <w:t>senha</w:t>
+      </w:r>
+      <w:r>
+        <w:rPr>
+          <w:rFonts w:ascii="Arial" w:hAnsi="Arial" w:cs="Arial"/>
+          <w:color w:val="000000"/>
+          <w:sz w:val="23"/>
+          <w:szCs w:val="23"/>
+          <w:lang w:val="en-US"/>
+        </w:rPr>
+        <w:t>_login</w:t>
       </w:r>
       <w:proofErr w:type="spellEnd"/>
       <w:r>

</xml_diff>